<commit_message>
fin du systéme de reservation
</commit_message>
<xml_diff>
--- a/FOAD/Merise/Exercises/Documents/rc_air_littoral.docx
+++ b/FOAD/Merise/Exercises/Documents/rc_air_littoral.docx
@@ -2110,580 +2110,635 @@
       </w:r>
     </w:p>
     <w:p/>
-    <w:p/>
     <w:p>
       <w:r>
-        <w:t>Liaison (</w:t>
-      </w:r>
-      <w:r>
-        <w:rPr>
-          <w:b/>
-          <w:bCs/>
-          <w:u w:val="single"/>
-        </w:rPr>
-        <w:t>numero</w:t>
-      </w:r>
-      <w:r>
-        <w:t xml:space="preserve">, </w:t>
-      </w:r>
-      <w:r>
-        <w:rPr>
-          <w:b/>
-          <w:bCs/>
-        </w:rPr>
-        <w:t>ville_origin</w:t>
-      </w:r>
-      <w:r>
-        <w:t xml:space="preserve">, </w:t>
-      </w:r>
-      <w:r>
-        <w:rPr>
-          <w:b/>
-          <w:bCs/>
-        </w:rPr>
-        <w:t>ville_</w:t>
-      </w:r>
-      <w:r>
-        <w:rPr>
-          <w:b/>
-          <w:bCs/>
-        </w:rPr>
-        <w:t>destination</w:t>
-      </w:r>
-      <w:bookmarkStart w:id="8" w:name="_GoBack"/>
-      <w:bookmarkEnd w:id="8"/>
-      <w:r>
-        <w:t>)</w:t>
-      </w:r>
-    </w:p>
-    <w:p>
-      <w:r>
-        <w:t>Vol (</w:t>
-      </w:r>
-      <w:r>
-        <w:rPr>
-          <w:b/>
-          <w:bCs/>
-          <w:u w:val="single"/>
-        </w:rPr>
-        <w:t>numero_vol</w:t>
-      </w:r>
-      <w:r>
-        <w:t xml:space="preserve">, </w:t>
-      </w:r>
-      <w:r>
-        <w:rPr>
-          <w:b/>
-          <w:bCs/>
-        </w:rPr>
-        <w:t>date_validite_debut</w:t>
-      </w:r>
-      <w:r>
-        <w:t>,</w:t>
-      </w:r>
-      <w:r>
-        <w:t xml:space="preserve"> </w:t>
-      </w:r>
-      <w:r>
-        <w:rPr>
-          <w:b/>
-          <w:bCs/>
-        </w:rPr>
-        <w:t>date_validite_fin</w:t>
-      </w:r>
-      <w:r>
-        <w:t xml:space="preserve">, </w:t>
-      </w:r>
-      <w:r>
-        <w:rPr>
-          <w:b/>
-          <w:bCs/>
-        </w:rPr>
-        <w:t>heure_depart</w:t>
-      </w:r>
-      <w:r>
-        <w:t xml:space="preserve">, </w:t>
-      </w:r>
-      <w:r>
-        <w:rPr>
-          <w:b/>
-          <w:bCs/>
-        </w:rPr>
-        <w:t>heure_arrivee</w:t>
-      </w:r>
-      <w:r>
-        <w:rPr>
-          <w:b/>
-          <w:bCs/>
-        </w:rPr>
-        <w:t>,</w:t>
-      </w:r>
-      <w:r>
-        <w:t xml:space="preserve"> </w:t>
-      </w:r>
-      <w:r>
-        <w:rPr>
-          <w:b/>
-          <w:bCs/>
-        </w:rPr>
-        <w:t>#</w:t>
-      </w:r>
-      <w:r>
-        <w:rPr>
-          <w:b/>
-          <w:bCs/>
-        </w:rPr>
-        <w:t>numero</w:t>
-      </w:r>
-      <w:r>
-        <w:rPr>
-          <w:b/>
-          <w:bCs/>
-        </w:rPr>
-        <w:t xml:space="preserve">, </w:t>
-      </w:r>
-      <w:r>
-        <w:rPr>
-          <w:b/>
-          <w:bCs/>
-        </w:rPr>
-        <w:t>#</w:t>
-      </w:r>
-      <w:r>
-        <w:rPr>
-          <w:b/>
-          <w:bCs/>
-        </w:rPr>
-        <w:t>numero_immatriculation</w:t>
-      </w:r>
-      <w:r>
-        <w:t>)</w:t>
-      </w:r>
-    </w:p>
-    <w:p>
-      <w:r>
-        <w:t>Billet (</w:t>
-      </w:r>
-      <w:r>
-        <w:rPr>
-          <w:b/>
-          <w:bCs/>
-          <w:u w:val="single"/>
-        </w:rPr>
-        <w:t>numero_billet</w:t>
-      </w:r>
-      <w:r>
-        <w:t xml:space="preserve">, </w:t>
-      </w:r>
-      <w:r>
-        <w:rPr>
-          <w:b/>
-          <w:bCs/>
-        </w:rPr>
-        <w:t>date_reserv</w:t>
-      </w:r>
-      <w:r>
-        <w:t xml:space="preserve">, </w:t>
-      </w:r>
-      <w:r>
-        <w:rPr>
-          <w:b/>
-          <w:bCs/>
-        </w:rPr>
-        <w:t>prix</w:t>
-      </w:r>
-      <w:r>
-        <w:t xml:space="preserve">, </w:t>
-      </w:r>
-      <w:r>
-        <w:rPr>
-          <w:b/>
-          <w:bCs/>
-        </w:rPr>
-        <w:t>#</w:t>
-      </w:r>
-      <w:r>
-        <w:rPr>
-          <w:b/>
-          <w:bCs/>
-        </w:rPr>
-        <w:t>date_depart</w:t>
-      </w:r>
-      <w:r>
-        <w:t xml:space="preserve">, </w:t>
-      </w:r>
-      <w:r>
-        <w:rPr>
-          <w:b/>
-          <w:bCs/>
-        </w:rPr>
-        <w:t>#</w:t>
-      </w:r>
-      <w:r>
-        <w:rPr>
-          <w:b/>
-          <w:bCs/>
-        </w:rPr>
-        <w:t>numero_vol_exister</w:t>
-      </w:r>
-      <w:r>
-        <w:rPr>
-          <w:b/>
-          <w:bCs/>
-        </w:rPr>
-        <w:t>, #</w:t>
-      </w:r>
-      <w:r>
-        <w:rPr>
-          <w:b/>
-          <w:bCs/>
-        </w:rPr>
-        <w:t>numero_passager</w:t>
-      </w:r>
-      <w:r>
-        <w:t>)</w:t>
-      </w:r>
-    </w:p>
-    <w:p>
-      <w:r>
-        <w:t>Depart (</w:t>
-      </w:r>
-      <w:r>
-        <w:rPr>
-          <w:b/>
-          <w:bCs/>
-          <w:u w:val="single"/>
-        </w:rPr>
-        <w:t xml:space="preserve">date_depart, </w:t>
-      </w:r>
-      <w:r>
-        <w:rPr>
-          <w:b/>
-          <w:bCs/>
-          <w:u w:val="single"/>
-        </w:rPr>
-        <w:t>#</w:t>
-      </w:r>
-      <w:r>
-        <w:rPr>
-          <w:b/>
-          <w:bCs/>
-          <w:u w:val="single"/>
-        </w:rPr>
-        <w:t>numero_vol_</w:t>
-      </w:r>
-      <w:r>
-        <w:rPr>
-          <w:b/>
-          <w:bCs/>
-          <w:u w:val="single"/>
-        </w:rPr>
-        <w:t>exister</w:t>
-      </w:r>
-      <w:r>
-        <w:t xml:space="preserve">, </w:t>
-      </w:r>
-      <w:r>
-        <w:rPr>
-          <w:b/>
-          <w:bCs/>
-        </w:rPr>
-        <w:t>places_libres</w:t>
-      </w:r>
-      <w:r>
-        <w:t xml:space="preserve">, </w:t>
-      </w:r>
-      <w:r>
-        <w:rPr>
-          <w:b/>
-          <w:bCs/>
-        </w:rPr>
-        <w:t>places_occupees</w:t>
-      </w:r>
-      <w:r>
-        <w:t>)</w:t>
-      </w:r>
-    </w:p>
-    <w:p>
-      <w:r>
-        <w:t>Appareil (</w:t>
-      </w:r>
-      <w:r>
-        <w:rPr>
-          <w:b/>
-          <w:bCs/>
-          <w:u w:val="single"/>
-        </w:rPr>
-        <w:t>numero_immatriculation</w:t>
-      </w:r>
-      <w:r>
-        <w:t xml:space="preserve">, </w:t>
-      </w:r>
-      <w:r>
-        <w:rPr>
-          <w:b/>
-          <w:bCs/>
-        </w:rPr>
-        <w:t>type</w:t>
-      </w:r>
-      <w:r>
-        <w:t xml:space="preserve">, </w:t>
-      </w:r>
-      <w:r>
-        <w:rPr>
-          <w:b/>
-          <w:bCs/>
-        </w:rPr>
-        <w:t>capacite</w:t>
-      </w:r>
-      <w:r>
-        <w:t xml:space="preserve">, </w:t>
-      </w:r>
-      <w:r>
-        <w:rPr>
-          <w:b/>
-          <w:bCs/>
-        </w:rPr>
-        <w:t>modele</w:t>
-      </w:r>
-      <w:r>
-        <w:t>)</w:t>
-      </w:r>
-    </w:p>
-    <w:p>
-      <w:r>
-        <w:t>Constructeurs (</w:t>
-      </w:r>
-      <w:r>
-        <w:rPr>
-          <w:b/>
-          <w:bCs/>
-          <w:u w:val="single"/>
-        </w:rPr>
-        <w:t>id_constructeur</w:t>
-      </w:r>
-      <w:r>
-        <w:t xml:space="preserve">, </w:t>
-      </w:r>
-      <w:r>
-        <w:rPr>
-          <w:b/>
-          <w:bCs/>
-        </w:rPr>
-        <w:t>nom_constructeur</w:t>
-      </w:r>
-      <w:r>
-        <w:t>, nationalite_contructeur</w:t>
-      </w:r>
-      <w:r>
-        <w:t>)</w:t>
-      </w:r>
-    </w:p>
-    <w:p>
-      <w:r>
-        <w:t>E</w:t>
-      </w:r>
-      <w:r>
-        <w:t>quipage</w:t>
-      </w:r>
-      <w:r>
-        <w:t xml:space="preserve"> (</w:t>
-      </w:r>
-      <w:r>
-        <w:rPr>
-          <w:b/>
-          <w:bCs/>
-          <w:u w:val="single"/>
-        </w:rPr>
-        <w:t>id_equipage_navigant</w:t>
-      </w:r>
-      <w:r>
-        <w:t>, nom_equi</w:t>
-      </w:r>
-      <w:r>
-        <w:t>p</w:t>
-      </w:r>
-      <w:r>
-        <w:t>apge_navigant,</w:t>
-      </w:r>
-      <w:r>
-        <w:t xml:space="preserve"> </w:t>
-      </w:r>
-      <w:r>
-        <w:rPr>
-          <w:b/>
-          <w:bCs/>
-        </w:rPr>
-        <w:t>nbre_menbre</w:t>
-      </w:r>
-      <w:r>
-        <w:t>)</w:t>
-      </w:r>
-    </w:p>
-    <w:p>
-      <w:r>
-        <w:t>Passage</w:t>
-      </w:r>
-      <w:r>
-        <w:t>r</w:t>
-      </w:r>
-      <w:r>
-        <w:t xml:space="preserve"> (</w:t>
-      </w:r>
-      <w:r>
-        <w:rPr>
-          <w:b/>
-          <w:bCs/>
-          <w:u w:val="single"/>
-        </w:rPr>
-        <w:t>numero_passager</w:t>
-      </w:r>
-      <w:r>
-        <w:t xml:space="preserve">, </w:t>
-      </w:r>
-      <w:r>
-        <w:rPr>
-          <w:b/>
-          <w:bCs/>
-        </w:rPr>
-        <w:t>nom</w:t>
-      </w:r>
-      <w:r>
-        <w:t xml:space="preserve">, </w:t>
-      </w:r>
-      <w:r>
-        <w:rPr>
-          <w:b/>
-          <w:bCs/>
-        </w:rPr>
-        <w:t>prenom</w:t>
-      </w:r>
-      <w:r>
-        <w:t xml:space="preserve">, </w:t>
-      </w:r>
-      <w:r>
-        <w:rPr>
-          <w:b/>
-          <w:bCs/>
-        </w:rPr>
-        <w:t>adresse</w:t>
-      </w:r>
-      <w:r>
-        <w:t xml:space="preserve">, </w:t>
-      </w:r>
-      <w:r>
-        <w:rPr>
-          <w:b/>
-          <w:bCs/>
-        </w:rPr>
-        <w:t>profession</w:t>
-      </w:r>
-      <w:r>
-        <w:t xml:space="preserve">, </w:t>
-      </w:r>
-      <w:r>
-        <w:rPr>
-          <w:b/>
-          <w:bCs/>
-        </w:rPr>
-        <w:t>banque</w:t>
-      </w:r>
-      <w:r>
-        <w:t>)</w:t>
-      </w:r>
-    </w:p>
-    <w:p>
-      <w:r>
-        <w:t>Pilote</w:t>
-      </w:r>
-      <w:r>
-        <w:t xml:space="preserve"> (</w:t>
-      </w:r>
-      <w:r>
-        <w:rPr>
-          <w:b/>
-          <w:bCs/>
-          <w:u w:val="single"/>
-        </w:rPr>
-        <w:t>numero_licence</w:t>
-      </w:r>
-      <w:r>
-        <w:t xml:space="preserve">, </w:t>
-      </w:r>
-      <w:r>
-        <w:t>nom_pilote, prenom_pilote</w:t>
-      </w:r>
-      <w:r>
-        <w:t>)</w:t>
+        <w:t>Adresse peut être encore subdivisé pour encore plus atomique</w:t>
+      </w:r>
+      <w:r>
+        <w:t>.</w:t>
       </w:r>
     </w:p>
     <w:p/>
     <w:p>
       <w:r>
-        <w:t>Embarquer (</w:t>
-      </w:r>
+        <w:t>Liaison (</w:t>
+      </w:r>
+      <w:proofErr w:type="spellStart"/>
       <w:r>
         <w:rPr>
           <w:b/>
           <w:bCs/>
           <w:u w:val="single"/>
         </w:rPr>
-        <w:t>#</w:t>
-      </w:r>
-      <w:r>
-        <w:rPr>
-          <w:b/>
-          <w:bCs/>
-          <w:u w:val="single"/>
-        </w:rPr>
-        <w:t>id_equipage_navigant</w:t>
-      </w:r>
-      <w:r>
-        <w:rPr>
-          <w:u w:val="single"/>
-        </w:rPr>
+        <w:t>numero</w:t>
+      </w:r>
+      <w:proofErr w:type="spellEnd"/>
+      <w:r>
         <w:t xml:space="preserve">, </w:t>
       </w:r>
-      <w:r>
-        <w:rPr>
-          <w:u w:val="single"/>
-        </w:rPr>
-        <w:t>#</w:t>
-      </w:r>
-      <w:r>
-        <w:rPr>
-          <w:b/>
-          <w:bCs/>
-          <w:u w:val="single"/>
-        </w:rPr>
-        <w:t>date_depart</w:t>
-      </w:r>
-      <w:r>
-        <w:rPr>
-          <w:u w:val="single"/>
-        </w:rPr>
+      <w:proofErr w:type="spellStart"/>
+      <w:r>
+        <w:rPr>
+          <w:b/>
+          <w:bCs/>
+        </w:rPr>
+        <w:t>ville_origin</w:t>
+      </w:r>
+      <w:proofErr w:type="spellEnd"/>
+      <w:r>
         <w:t xml:space="preserve">, </w:t>
       </w:r>
-      <w:r>
-        <w:rPr>
-          <w:u w:val="single"/>
-        </w:rPr>
-        <w:t>#</w:t>
-      </w:r>
-      <w:r>
-        <w:rPr>
-          <w:b/>
-          <w:bCs/>
-          <w:u w:val="single"/>
-        </w:rPr>
-        <w:t>numero_vol_exister</w:t>
-      </w:r>
+      <w:proofErr w:type="spellStart"/>
+      <w:r>
+        <w:rPr>
+          <w:b/>
+          <w:bCs/>
+        </w:rPr>
+        <w:t>ville_</w:t>
+      </w:r>
+      <w:r>
+        <w:rPr>
+          <w:b/>
+          <w:bCs/>
+        </w:rPr>
+        <w:t>destination</w:t>
+      </w:r>
+      <w:proofErr w:type="spellEnd"/>
       <w:r>
         <w:t>)</w:t>
       </w:r>
     </w:p>
     <w:p>
       <w:r>
+        <w:t>Vol (</w:t>
+      </w:r>
+      <w:r>
+        <w:rPr>
+          <w:b/>
+          <w:bCs/>
+          <w:u w:val="single"/>
+        </w:rPr>
+        <w:t>numero_vol</w:t>
+      </w:r>
+      <w:r>
+        <w:t xml:space="preserve">, </w:t>
+      </w:r>
+      <w:r>
+        <w:rPr>
+          <w:b/>
+          <w:bCs/>
+        </w:rPr>
+        <w:t>date_validite_debut</w:t>
+      </w:r>
+      <w:r>
+        <w:t>,</w:t>
+      </w:r>
+      <w:r>
+        <w:t xml:space="preserve"> </w:t>
+      </w:r>
+      <w:r>
+        <w:rPr>
+          <w:b/>
+          <w:bCs/>
+        </w:rPr>
+        <w:t>date_validite_fin</w:t>
+      </w:r>
+      <w:r>
+        <w:t xml:space="preserve">, </w:t>
+      </w:r>
+      <w:r>
+        <w:rPr>
+          <w:b/>
+          <w:bCs/>
+        </w:rPr>
+        <w:t>heure_depart</w:t>
+      </w:r>
+      <w:r>
+        <w:t xml:space="preserve">, </w:t>
+      </w:r>
+      <w:r>
+        <w:rPr>
+          <w:b/>
+          <w:bCs/>
+        </w:rPr>
+        <w:t>heure_arrivee</w:t>
+      </w:r>
+      <w:r>
+        <w:rPr>
+          <w:b/>
+          <w:bCs/>
+        </w:rPr>
+        <w:t>,</w:t>
+      </w:r>
+      <w:r>
+        <w:t xml:space="preserve"> </w:t>
+      </w:r>
+      <w:r>
+        <w:rPr>
+          <w:b/>
+          <w:bCs/>
+        </w:rPr>
+        <w:t>#</w:t>
+      </w:r>
+      <w:r>
+        <w:rPr>
+          <w:b/>
+          <w:bCs/>
+        </w:rPr>
+        <w:t>numero</w:t>
+      </w:r>
+      <w:r>
+        <w:rPr>
+          <w:b/>
+          <w:bCs/>
+        </w:rPr>
+        <w:t xml:space="preserve">, </w:t>
+      </w:r>
+      <w:r>
+        <w:rPr>
+          <w:b/>
+          <w:bCs/>
+        </w:rPr>
+        <w:t>#</w:t>
+      </w:r>
+      <w:r>
+        <w:rPr>
+          <w:b/>
+          <w:bCs/>
+        </w:rPr>
+        <w:t>numero_immatriculation</w:t>
+      </w:r>
+      <w:r>
+        <w:t>)</w:t>
+      </w:r>
+    </w:p>
+    <w:p>
+      <w:r>
+        <w:t>Billet (</w:t>
+      </w:r>
+      <w:r>
+        <w:rPr>
+          <w:b/>
+          <w:bCs/>
+          <w:u w:val="single"/>
+        </w:rPr>
+        <w:t>numero_billet</w:t>
+      </w:r>
+      <w:r>
+        <w:t xml:space="preserve">, </w:t>
+      </w:r>
+      <w:r>
+        <w:rPr>
+          <w:b/>
+          <w:bCs/>
+        </w:rPr>
+        <w:t>date_reserv</w:t>
+      </w:r>
+      <w:r>
+        <w:t xml:space="preserve">, </w:t>
+      </w:r>
+      <w:r>
+        <w:rPr>
+          <w:b/>
+          <w:bCs/>
+        </w:rPr>
+        <w:t>prix</w:t>
+      </w:r>
+      <w:r>
+        <w:t xml:space="preserve">, </w:t>
+      </w:r>
+      <w:r>
+        <w:rPr>
+          <w:b/>
+          <w:bCs/>
+        </w:rPr>
+        <w:t>#</w:t>
+      </w:r>
+      <w:r>
+        <w:rPr>
+          <w:b/>
+          <w:bCs/>
+        </w:rPr>
+        <w:t>date_depart</w:t>
+      </w:r>
+      <w:r>
+        <w:t xml:space="preserve">, </w:t>
+      </w:r>
+      <w:r>
+        <w:rPr>
+          <w:b/>
+          <w:bCs/>
+        </w:rPr>
+        <w:t>#</w:t>
+      </w:r>
+      <w:r>
+        <w:rPr>
+          <w:b/>
+          <w:bCs/>
+        </w:rPr>
+        <w:t>numero_vol_exister</w:t>
+      </w:r>
+      <w:r>
+        <w:rPr>
+          <w:b/>
+          <w:bCs/>
+        </w:rPr>
+        <w:t>, #</w:t>
+      </w:r>
+      <w:r>
+        <w:rPr>
+          <w:b/>
+          <w:bCs/>
+        </w:rPr>
+        <w:t>numero_passager</w:t>
+      </w:r>
+      <w:r>
+        <w:t>)</w:t>
+      </w:r>
+    </w:p>
+    <w:p>
+      <w:r>
+        <w:t>Depart (</w:t>
+      </w:r>
+      <w:r>
+        <w:rPr>
+          <w:b/>
+          <w:bCs/>
+          <w:u w:val="single"/>
+        </w:rPr>
+        <w:t xml:space="preserve">date_depart, </w:t>
+      </w:r>
+      <w:r>
+        <w:rPr>
+          <w:b/>
+          <w:bCs/>
+          <w:u w:val="single"/>
+        </w:rPr>
+        <w:t>#</w:t>
+      </w:r>
+      <w:r>
+        <w:rPr>
+          <w:b/>
+          <w:bCs/>
+          <w:u w:val="single"/>
+        </w:rPr>
+        <w:t>numero_vol_</w:t>
+      </w:r>
+      <w:r>
+        <w:rPr>
+          <w:b/>
+          <w:bCs/>
+          <w:u w:val="single"/>
+        </w:rPr>
+        <w:t>exister</w:t>
+      </w:r>
+      <w:r>
+        <w:t xml:space="preserve">, </w:t>
+      </w:r>
+      <w:r>
+        <w:rPr>
+          <w:b/>
+          <w:bCs/>
+        </w:rPr>
+        <w:t>places_libres</w:t>
+      </w:r>
+      <w:r>
+        <w:t xml:space="preserve">, </w:t>
+      </w:r>
+      <w:r>
+        <w:rPr>
+          <w:b/>
+          <w:bCs/>
+        </w:rPr>
+        <w:t>places_occupees</w:t>
+      </w:r>
+      <w:r>
+        <w:t>)</w:t>
+      </w:r>
+    </w:p>
+    <w:p>
+      <w:r>
+        <w:t>Appareil (</w:t>
+      </w:r>
+      <w:r>
+        <w:rPr>
+          <w:b/>
+          <w:bCs/>
+          <w:u w:val="single"/>
+        </w:rPr>
+        <w:t>numero_immatriculation</w:t>
+      </w:r>
+      <w:r>
+        <w:t xml:space="preserve">, </w:t>
+      </w:r>
+      <w:r>
+        <w:rPr>
+          <w:b/>
+          <w:bCs/>
+        </w:rPr>
+        <w:t>type</w:t>
+      </w:r>
+      <w:r>
+        <w:t xml:space="preserve">, </w:t>
+      </w:r>
+      <w:r>
+        <w:rPr>
+          <w:b/>
+          <w:bCs/>
+        </w:rPr>
+        <w:t>capacite</w:t>
+      </w:r>
+      <w:r>
+        <w:t xml:space="preserve">, </w:t>
+      </w:r>
+      <w:r>
+        <w:rPr>
+          <w:b/>
+          <w:bCs/>
+        </w:rPr>
+        <w:t>modele</w:t>
+      </w:r>
+      <w:r>
+        <w:t>)</w:t>
+      </w:r>
+    </w:p>
+    <w:p>
+      <w:r>
+        <w:t>Constructeurs (</w:t>
+      </w:r>
+      <w:proofErr w:type="spellStart"/>
+      <w:r>
+        <w:rPr>
+          <w:b/>
+          <w:bCs/>
+          <w:u w:val="single"/>
+        </w:rPr>
+        <w:t>id_constructeur</w:t>
+      </w:r>
+      <w:proofErr w:type="spellEnd"/>
+      <w:r>
+        <w:t xml:space="preserve">, </w:t>
+      </w:r>
+      <w:proofErr w:type="spellStart"/>
+      <w:r>
+        <w:rPr>
+          <w:b/>
+          <w:bCs/>
+        </w:rPr>
+        <w:t>nom_constructeur</w:t>
+      </w:r>
+      <w:proofErr w:type="spellEnd"/>
+      <w:r>
+        <w:t xml:space="preserve">, </w:t>
+      </w:r>
+      <w:proofErr w:type="spellStart"/>
+      <w:r>
+        <w:t>nationalite_contructeur</w:t>
+      </w:r>
+      <w:proofErr w:type="spellEnd"/>
+      <w:r>
+        <w:t>)</w:t>
+      </w:r>
+    </w:p>
+    <w:p>
+      <w:r>
+        <w:t>E</w:t>
+      </w:r>
+      <w:r>
+        <w:t>quipage</w:t>
+      </w:r>
+      <w:r>
+        <w:t xml:space="preserve"> (</w:t>
+      </w:r>
+      <w:proofErr w:type="spellStart"/>
+      <w:r>
+        <w:rPr>
+          <w:b/>
+          <w:bCs/>
+          <w:u w:val="single"/>
+        </w:rPr>
+        <w:t>id_equipage_navigant</w:t>
+      </w:r>
+      <w:proofErr w:type="spellEnd"/>
+      <w:r>
+        <w:t xml:space="preserve">, </w:t>
+      </w:r>
+      <w:proofErr w:type="spellStart"/>
+      <w:r>
+        <w:t>nom_equi</w:t>
+      </w:r>
+      <w:r>
+        <w:t>p</w:t>
+      </w:r>
+      <w:r>
+        <w:t>apge_navigant</w:t>
+      </w:r>
+      <w:proofErr w:type="spellEnd"/>
+      <w:r>
+        <w:t>,</w:t>
+      </w:r>
+      <w:r>
+        <w:t xml:space="preserve"> </w:t>
+      </w:r>
+      <w:proofErr w:type="spellStart"/>
+      <w:r>
+        <w:rPr>
+          <w:b/>
+          <w:bCs/>
+        </w:rPr>
+        <w:t>nbre_menbre</w:t>
+      </w:r>
+      <w:proofErr w:type="spellEnd"/>
+      <w:r>
+        <w:t>)</w:t>
+      </w:r>
+    </w:p>
+    <w:p>
+      <w:r>
+        <w:t>Passage</w:t>
+      </w:r>
+      <w:r>
+        <w:t>r</w:t>
+      </w:r>
+      <w:r>
+        <w:t xml:space="preserve"> (</w:t>
+      </w:r>
+      <w:proofErr w:type="spellStart"/>
+      <w:r>
+        <w:rPr>
+          <w:b/>
+          <w:bCs/>
+          <w:u w:val="single"/>
+        </w:rPr>
+        <w:t>numero_passager</w:t>
+      </w:r>
+      <w:proofErr w:type="spellEnd"/>
+      <w:r>
+        <w:t xml:space="preserve">, </w:t>
+      </w:r>
+      <w:r>
+        <w:rPr>
+          <w:b/>
+          <w:bCs/>
+        </w:rPr>
+        <w:t>nom</w:t>
+      </w:r>
+      <w:r>
+        <w:t xml:space="preserve">, </w:t>
+      </w:r>
+      <w:proofErr w:type="spellStart"/>
+      <w:r>
+        <w:rPr>
+          <w:b/>
+          <w:bCs/>
+        </w:rPr>
+        <w:t>prenom</w:t>
+      </w:r>
+      <w:proofErr w:type="spellEnd"/>
+      <w:r>
+        <w:t xml:space="preserve">, </w:t>
+      </w:r>
+      <w:r>
+        <w:rPr>
+          <w:b/>
+          <w:bCs/>
+        </w:rPr>
+        <w:t>adresse</w:t>
+      </w:r>
+      <w:r>
+        <w:t xml:space="preserve">, </w:t>
+      </w:r>
+      <w:r>
+        <w:rPr>
+          <w:b/>
+          <w:bCs/>
+        </w:rPr>
+        <w:t>profession</w:t>
+      </w:r>
+      <w:r>
+        <w:t xml:space="preserve">, </w:t>
+      </w:r>
+      <w:r>
+        <w:rPr>
+          <w:b/>
+          <w:bCs/>
+        </w:rPr>
+        <w:t>banque</w:t>
+      </w:r>
+      <w:r>
+        <w:t>)</w:t>
+      </w:r>
+    </w:p>
+    <w:p>
+      <w:r>
+        <w:t>Pilote</w:t>
+      </w:r>
+      <w:r>
+        <w:t xml:space="preserve"> (</w:t>
+      </w:r>
+      <w:proofErr w:type="spellStart"/>
+      <w:r>
+        <w:rPr>
+          <w:b/>
+          <w:bCs/>
+          <w:u w:val="single"/>
+        </w:rPr>
+        <w:t>numero_licence</w:t>
+      </w:r>
+      <w:proofErr w:type="spellEnd"/>
+      <w:r>
+        <w:t xml:space="preserve">, </w:t>
+      </w:r>
+      <w:proofErr w:type="spellStart"/>
+      <w:r>
+        <w:t>nom_pilote</w:t>
+      </w:r>
+      <w:proofErr w:type="spellEnd"/>
+      <w:r>
+        <w:t xml:space="preserve">, </w:t>
+      </w:r>
+      <w:proofErr w:type="spellStart"/>
+      <w:r>
+        <w:t>prenom_pilote</w:t>
+      </w:r>
+      <w:proofErr w:type="spellEnd"/>
+      <w:r>
+        <w:t>)</w:t>
+      </w:r>
+    </w:p>
+    <w:p/>
+    <w:p>
+      <w:r>
+        <w:t>Embarquer (</w:t>
+      </w:r>
+      <w:r>
+        <w:rPr>
+          <w:b/>
+          <w:bCs/>
+          <w:u w:val="single"/>
+        </w:rPr>
+        <w:t>#</w:t>
+      </w:r>
+      <w:proofErr w:type="spellStart"/>
+      <w:r>
+        <w:rPr>
+          <w:b/>
+          <w:bCs/>
+          <w:u w:val="single"/>
+        </w:rPr>
+        <w:t>id_equipage_navigant</w:t>
+      </w:r>
+      <w:proofErr w:type="spellEnd"/>
+      <w:r>
+        <w:rPr>
+          <w:u w:val="single"/>
+        </w:rPr>
+        <w:t xml:space="preserve">, </w:t>
+      </w:r>
+      <w:r>
+        <w:rPr>
+          <w:u w:val="single"/>
+        </w:rPr>
+        <w:t>#</w:t>
+      </w:r>
+      <w:proofErr w:type="spellStart"/>
+      <w:r>
+        <w:rPr>
+          <w:b/>
+          <w:bCs/>
+          <w:u w:val="single"/>
+        </w:rPr>
+        <w:t>date_depart</w:t>
+      </w:r>
+      <w:proofErr w:type="spellEnd"/>
+      <w:r>
+        <w:rPr>
+          <w:u w:val="single"/>
+        </w:rPr>
+        <w:t xml:space="preserve">, </w:t>
+      </w:r>
+      <w:r>
+        <w:rPr>
+          <w:u w:val="single"/>
+        </w:rPr>
+        <w:t>#</w:t>
+      </w:r>
+      <w:proofErr w:type="spellStart"/>
+      <w:r>
+        <w:rPr>
+          <w:b/>
+          <w:bCs/>
+          <w:u w:val="single"/>
+        </w:rPr>
+        <w:t>numero_vol_exister</w:t>
+      </w:r>
+      <w:proofErr w:type="spellEnd"/>
+      <w:r>
+        <w:t>)</w:t>
+      </w:r>
+    </w:p>
+    <w:p>
+      <w:r>
         <w:t>Appartenir (</w:t>
       </w:r>
       <w:r>
@@ -2694,6 +2749,7 @@
         </w:rPr>
         <w:t>#</w:t>
       </w:r>
+      <w:proofErr w:type="spellStart"/>
       <w:r>
         <w:rPr>
           <w:b/>
@@ -2702,6 +2758,7 @@
         </w:rPr>
         <w:t>numero_immatriculation</w:t>
       </w:r>
+      <w:proofErr w:type="spellEnd"/>
       <w:r>
         <w:rPr>
           <w:u w:val="single"/>
@@ -2716,6 +2773,7 @@
         </w:rPr>
         <w:t>#</w:t>
       </w:r>
+      <w:proofErr w:type="spellStart"/>
       <w:r>
         <w:rPr>
           <w:b/>
@@ -2732,6 +2790,7 @@
         </w:rPr>
         <w:t>constructeur</w:t>
       </w:r>
+      <w:proofErr w:type="spellEnd"/>
       <w:r>
         <w:t>)</w:t>
       </w:r>
@@ -2742,6 +2801,7 @@
           <w:lang w:val="en-GB"/>
         </w:rPr>
       </w:pPr>
+      <w:proofErr w:type="spellStart"/>
       <w:r>
         <w:rPr>
           <w:lang w:val="en-GB"/>
@@ -2758,7 +2818,14 @@
         <w:rPr>
           <w:lang w:val="en-GB"/>
         </w:rPr>
-        <w:t>r (</w:t>
+        <w:t>r</w:t>
+      </w:r>
+      <w:proofErr w:type="spellEnd"/>
+      <w:r>
+        <w:rPr>
+          <w:lang w:val="en-GB"/>
+        </w:rPr>
+        <w:t xml:space="preserve"> (</w:t>
       </w:r>
       <w:r>
         <w:rPr>
@@ -2769,6 +2836,7 @@
         </w:rPr>
         <w:t>#</w:t>
       </w:r>
+      <w:proofErr w:type="spellStart"/>
       <w:r>
         <w:rPr>
           <w:b/>
@@ -2778,6 +2846,7 @@
         </w:rPr>
         <w:t>numero_license</w:t>
       </w:r>
+      <w:proofErr w:type="spellEnd"/>
       <w:r>
         <w:rPr>
           <w:b/>
@@ -2796,6 +2865,7 @@
         </w:rPr>
         <w:t>#</w:t>
       </w:r>
+      <w:proofErr w:type="spellStart"/>
       <w:r>
         <w:rPr>
           <w:b/>
@@ -2803,8 +2873,9 @@
           <w:u w:val="single"/>
           <w:lang w:val="en-GB"/>
         </w:rPr>
-        <w:t xml:space="preserve">date_depart, </w:t>
-      </w:r>
+        <w:t>date_depart</w:t>
+      </w:r>
+      <w:proofErr w:type="spellEnd"/>
       <w:r>
         <w:rPr>
           <w:b/>
@@ -2812,7 +2883,7 @@
           <w:u w:val="single"/>
           <w:lang w:val="en-GB"/>
         </w:rPr>
-        <w:t>#</w:t>
+        <w:t xml:space="preserve">, </w:t>
       </w:r>
       <w:r>
         <w:rPr>
@@ -2821,8 +2892,19 @@
           <w:u w:val="single"/>
           <w:lang w:val="en-GB"/>
         </w:rPr>
+        <w:t>#</w:t>
+      </w:r>
+      <w:proofErr w:type="spellStart"/>
+      <w:r>
+        <w:rPr>
+          <w:b/>
+          <w:bCs/>
+          <w:u w:val="single"/>
+          <w:lang w:val="en-GB"/>
+        </w:rPr>
         <w:t>numero_vol_exister</w:t>
       </w:r>
+      <w:proofErr w:type="spellEnd"/>
       <w:r>
         <w:rPr>
           <w:lang w:val="en-GB"/>
@@ -2837,8 +2919,75 @@
         </w:rPr>
       </w:pPr>
     </w:p>
+    <w:p>
+      <w:pPr>
+        <w:pStyle w:val="Titre1"/>
+      </w:pPr>
+      <w:r>
+        <w:t>Diagramme</w:t>
+      </w:r>
+    </w:p>
+    <w:p/>
+    <w:p>
+      <w:bookmarkStart w:id="8" w:name="_GoBack"/>
+      <w:r>
+        <w:rPr>
+          <w:noProof/>
+        </w:rPr>
+        <w:lastRenderedPageBreak/>
+        <w:drawing>
+          <wp:inline distT="0" distB="0" distL="0" distR="0" wp14:anchorId="3FD78FC5" wp14:editId="08D393E6">
+            <wp:extent cx="5749925" cy="2195830"/>
+            <wp:effectExtent l="0" t="0" r="3175" b="0"/>
+            <wp:docPr id="3" name="Image 3"/>
+            <wp:cNvGraphicFramePr>
+              <a:graphicFrameLocks xmlns:a="http://schemas.openxmlformats.org/drawingml/2006/main" noChangeAspect="1"/>
+            </wp:cNvGraphicFramePr>
+            <a:graphic xmlns:a="http://schemas.openxmlformats.org/drawingml/2006/main">
+              <a:graphicData uri="http://schemas.openxmlformats.org/drawingml/2006/picture">
+                <pic:pic xmlns:pic="http://schemas.openxmlformats.org/drawingml/2006/picture">
+                  <pic:nvPicPr>
+                    <pic:cNvPr id="0" name="Picture 1"/>
+                    <pic:cNvPicPr>
+                      <a:picLocks noChangeAspect="1" noChangeArrowheads="1"/>
+                    </pic:cNvPicPr>
+                  </pic:nvPicPr>
+                  <pic:blipFill>
+                    <a:blip r:embed="rId12" cstate="print">
+                      <a:extLst>
+                        <a:ext uri="{28A0092B-C50C-407E-A947-70E740481C1C}">
+                          <a14:useLocalDpi xmlns:a14="http://schemas.microsoft.com/office/drawing/2010/main" val="0"/>
+                        </a:ext>
+                      </a:extLst>
+                    </a:blip>
+                    <a:srcRect/>
+                    <a:stretch>
+                      <a:fillRect/>
+                    </a:stretch>
+                  </pic:blipFill>
+                  <pic:spPr bwMode="auto">
+                    <a:xfrm>
+                      <a:off x="0" y="0"/>
+                      <a:ext cx="5749925" cy="2195830"/>
+                    </a:xfrm>
+                    <a:prstGeom prst="rect">
+                      <a:avLst/>
+                    </a:prstGeom>
+                    <a:noFill/>
+                    <a:ln>
+                      <a:noFill/>
+                    </a:ln>
+                  </pic:spPr>
+                </pic:pic>
+              </a:graphicData>
+            </a:graphic>
+          </wp:inline>
+        </w:drawing>
+      </w:r>
+      <w:bookmarkEnd w:id="8"/>
+    </w:p>
     <w:sectPr>
-      <w:headerReference w:type="first" r:id="rId12"/>
+      <w:headerReference w:type="first" r:id="rId13"/>
       <w:pgSz w:w="11906" w:h="16838"/>
       <w:pgMar w:top="1417" w:right="1417" w:bottom="1417" w:left="1417" w:header="708" w:footer="708" w:gutter="0"/>
       <w:pgNumType w:start="3"/>
@@ -5230,7 +5379,7 @@
 </file>
 
 <file path=customXml/itemProps5.xml><?xml version="1.0" encoding="utf-8"?>
-<ds:datastoreItem xmlns:ds="http://schemas.openxmlformats.org/officeDocument/2006/customXml" ds:itemID="{89B46350-0AC5-4501-9C8C-267CCE25B50B}">
+<ds:datastoreItem xmlns:ds="http://schemas.openxmlformats.org/officeDocument/2006/customXml" ds:itemID="{CD08FB53-6D90-4C1F-9592-1C3CE6CE1F23}">
   <ds:schemaRefs>
     <ds:schemaRef ds:uri="http://schemas.openxmlformats.org/officeDocument/2006/bibliography"/>
   </ds:schemaRefs>

</xml_diff>